<commit_message>
Modification du rapport AGS
Ajout de mon commentaire
</commit_message>
<xml_diff>
--- a/Rapport DemoMot.docx
+++ b/Rapport DemoMot.docx
@@ -4619,7 +4619,15 @@
       </w:r>
       <w:proofErr w:type="spellEnd"/>
       <w:r>
-        <w:t xml:space="preserve"> pour le versionning dans un vrai projet de programmation complet. </w:t>
+        <w:t xml:space="preserve"> pour le </w:t>
+      </w:r>
+      <w:proofErr w:type="spellStart"/>
+      <w:r>
+        <w:t>versionning</w:t>
+      </w:r>
+      <w:proofErr w:type="spellEnd"/>
+      <w:r>
+        <w:t xml:space="preserve"> dans un vrai projet de programmation complet. </w:t>
       </w:r>
     </w:p>
     <w:p>
@@ -8946,8 +8954,19 @@
           <w:sz w:val="18"/>
           <w:szCs w:val="18"/>
         </w:rPr>
-        <w:t>//Initialisation tableau de string pour le spinner</w:t>
-      </w:r>
+        <w:t xml:space="preserve">//Initialisation tableau de string pour le </w:t>
+      </w:r>
+      <w:proofErr w:type="spellStart"/>
+      <w:r>
+        <w:rPr>
+          <w:rFonts w:ascii="Courier New" w:hAnsi="Courier New" w:cs="Courier New"/>
+          <w:color w:val="808080"/>
+          <w:sz w:val="18"/>
+          <w:szCs w:val="18"/>
+        </w:rPr>
+        <w:t>spinner</w:t>
+      </w:r>
+      <w:proofErr w:type="spellEnd"/>
       <w:r>
         <w:rPr>
           <w:rFonts w:ascii="Courier New" w:hAnsi="Courier New" w:cs="Courier New"/>
@@ -9042,8 +9061,9 @@
           <w:sz w:val="18"/>
           <w:szCs w:val="18"/>
         </w:rPr>
-        <w:t>//Ajout du contenu dans le spinner</w:t>
-      </w:r>
+        <w:t xml:space="preserve">//Ajout du contenu dans le </w:t>
+      </w:r>
+      <w:proofErr w:type="spellStart"/>
       <w:r>
         <w:rPr>
           <w:rFonts w:ascii="Courier New" w:hAnsi="Courier New" w:cs="Courier New"/>
@@ -9051,6 +9071,16 @@
           <w:sz w:val="18"/>
           <w:szCs w:val="18"/>
         </w:rPr>
+        <w:t>spinner</w:t>
+      </w:r>
+      <w:proofErr w:type="spellEnd"/>
+      <w:r>
+        <w:rPr>
+          <w:rFonts w:ascii="Courier New" w:hAnsi="Courier New" w:cs="Courier New"/>
+          <w:color w:val="808080"/>
+          <w:sz w:val="18"/>
+          <w:szCs w:val="18"/>
+        </w:rPr>
         <w:br/>
       </w:r>
       <w:proofErr w:type="spellStart"/>
@@ -9333,8 +9363,9 @@
           <w:sz w:val="18"/>
           <w:szCs w:val="18"/>
         </w:rPr>
-        <w:t>//Création d'un adapter, pour des s</w:t>
-      </w:r>
+        <w:t xml:space="preserve">//Création d'un adapter, pour des </w:t>
+      </w:r>
+      <w:proofErr w:type="spellStart"/>
       <w:r>
         <w:rPr>
           <w:rFonts w:ascii="Courier New" w:hAnsi="Courier New" w:cs="Courier New"/>
@@ -9342,7 +9373,7 @@
           <w:sz w:val="18"/>
           <w:szCs w:val="18"/>
         </w:rPr>
-        <w:t>p</w:t>
+        <w:t>s</w:t>
       </w:r>
       <w:r>
         <w:rPr>
@@ -9351,7 +9382,26 @@
           <w:sz w:val="18"/>
           <w:szCs w:val="18"/>
         </w:rPr>
-        <w:t xml:space="preserve">inner item, et on donne le tableau créé </w:t>
+        <w:t>p</w:t>
+      </w:r>
+      <w:r>
+        <w:rPr>
+          <w:rFonts w:ascii="Courier New" w:hAnsi="Courier New" w:cs="Courier New"/>
+          <w:color w:val="808080"/>
+          <w:sz w:val="18"/>
+          <w:szCs w:val="18"/>
+        </w:rPr>
+        <w:t>inner</w:t>
+      </w:r>
+      <w:proofErr w:type="spellEnd"/>
+      <w:r>
+        <w:rPr>
+          <w:rFonts w:ascii="Courier New" w:hAnsi="Courier New" w:cs="Courier New"/>
+          <w:color w:val="808080"/>
+          <w:sz w:val="18"/>
+          <w:szCs w:val="18"/>
+        </w:rPr>
+        <w:t xml:space="preserve"> item, et on donne le tableau créé </w:t>
       </w:r>
       <w:proofErr w:type="spellStart"/>
       <w:r>
@@ -9518,8 +9568,9 @@
           <w:sz w:val="18"/>
           <w:szCs w:val="18"/>
         </w:rPr>
-        <w:t>//Initialisation du spinner</w:t>
-      </w:r>
+        <w:t xml:space="preserve">//Initialisation du </w:t>
+      </w:r>
+      <w:proofErr w:type="spellStart"/>
       <w:r>
         <w:rPr>
           <w:rFonts w:ascii="Courier New" w:hAnsi="Courier New" w:cs="Courier New"/>
@@ -9527,6 +9578,16 @@
           <w:sz w:val="18"/>
           <w:szCs w:val="18"/>
         </w:rPr>
+        <w:t>spinner</w:t>
+      </w:r>
+      <w:proofErr w:type="spellEnd"/>
+      <w:r>
+        <w:rPr>
+          <w:rFonts w:ascii="Courier New" w:hAnsi="Courier New" w:cs="Courier New"/>
+          <w:color w:val="808080"/>
+          <w:sz w:val="18"/>
+          <w:szCs w:val="18"/>
+        </w:rPr>
         <w:br/>
       </w:r>
       <w:proofErr w:type="spellStart"/>
@@ -9547,7 +9608,27 @@
           <w:sz w:val="18"/>
           <w:szCs w:val="18"/>
         </w:rPr>
-        <w:t xml:space="preserve"> s = (Spinner) </w:t>
+        <w:t xml:space="preserve"> s = (</w:t>
+      </w:r>
+      <w:proofErr w:type="spellStart"/>
+      <w:r>
+        <w:rPr>
+          <w:rFonts w:ascii="Courier New" w:hAnsi="Courier New" w:cs="Courier New"/>
+          <w:color w:val="A9B7C6"/>
+          <w:sz w:val="18"/>
+          <w:szCs w:val="18"/>
+        </w:rPr>
+        <w:t>Spinner</w:t>
+      </w:r>
+      <w:proofErr w:type="spellEnd"/>
+      <w:r>
+        <w:rPr>
+          <w:rFonts w:ascii="Courier New" w:hAnsi="Courier New" w:cs="Courier New"/>
+          <w:color w:val="A9B7C6"/>
+          <w:sz w:val="18"/>
+          <w:szCs w:val="18"/>
+        </w:rPr>
+        <w:t xml:space="preserve">) </w:t>
       </w:r>
       <w:proofErr w:type="spellStart"/>
       <w:r>
@@ -9625,8 +9706,19 @@
           <w:sz w:val="18"/>
           <w:szCs w:val="18"/>
         </w:rPr>
-        <w:t>//Ajout de l'adapter sur le spinner</w:t>
-      </w:r>
+        <w:t xml:space="preserve">//Ajout de l'adapter sur le </w:t>
+      </w:r>
+      <w:proofErr w:type="spellStart"/>
+      <w:r>
+        <w:rPr>
+          <w:rFonts w:ascii="Courier New" w:hAnsi="Courier New" w:cs="Courier New"/>
+          <w:color w:val="808080"/>
+          <w:sz w:val="18"/>
+          <w:szCs w:val="18"/>
+        </w:rPr>
+        <w:t>spinner</w:t>
+      </w:r>
+      <w:proofErr w:type="spellEnd"/>
       <w:r>
         <w:rPr>
           <w:rFonts w:ascii="Courier New" w:hAnsi="Courier New" w:cs="Courier New"/>
@@ -9735,8 +9827,9 @@
           <w:sz w:val="18"/>
           <w:szCs w:val="18"/>
         </w:rPr>
-        <w:t xml:space="preserve"> le contenu du spinner</w:t>
-      </w:r>
+        <w:t xml:space="preserve"> le contenu du </w:t>
+      </w:r>
+      <w:proofErr w:type="spellStart"/>
       <w:r>
         <w:rPr>
           <w:rFonts w:ascii="Courier New" w:hAnsi="Courier New" w:cs="Courier New"/>
@@ -9744,8 +9837,19 @@
           <w:sz w:val="18"/>
           <w:szCs w:val="18"/>
         </w:rPr>
+        <w:t>spinner</w:t>
+      </w:r>
+      <w:proofErr w:type="spellEnd"/>
+      <w:r>
+        <w:rPr>
+          <w:rFonts w:ascii="Courier New" w:hAnsi="Courier New" w:cs="Courier New"/>
+          <w:color w:val="808080"/>
+          <w:sz w:val="18"/>
+          <w:szCs w:val="18"/>
+        </w:rPr>
         <w:br/>
       </w:r>
+      <w:proofErr w:type="spellStart"/>
       <w:r>
         <w:rPr>
           <w:rFonts w:ascii="Courier New" w:hAnsi="Courier New" w:cs="Courier New"/>
@@ -9753,7 +9857,37 @@
           <w:sz w:val="18"/>
           <w:szCs w:val="18"/>
         </w:rPr>
-        <w:t xml:space="preserve">Spinner s = (Spinner) </w:t>
+        <w:t>Spinner</w:t>
+      </w:r>
+      <w:proofErr w:type="spellEnd"/>
+      <w:r>
+        <w:rPr>
+          <w:rFonts w:ascii="Courier New" w:hAnsi="Courier New" w:cs="Courier New"/>
+          <w:color w:val="A9B7C6"/>
+          <w:sz w:val="18"/>
+          <w:szCs w:val="18"/>
+        </w:rPr>
+        <w:t xml:space="preserve"> s = (</w:t>
+      </w:r>
+      <w:proofErr w:type="spellStart"/>
+      <w:r>
+        <w:rPr>
+          <w:rFonts w:ascii="Courier New" w:hAnsi="Courier New" w:cs="Courier New"/>
+          <w:color w:val="A9B7C6"/>
+          <w:sz w:val="18"/>
+          <w:szCs w:val="18"/>
+        </w:rPr>
+        <w:t>Spinner</w:t>
+      </w:r>
+      <w:proofErr w:type="spellEnd"/>
+      <w:r>
+        <w:rPr>
+          <w:rFonts w:ascii="Courier New" w:hAnsi="Courier New" w:cs="Courier New"/>
+          <w:color w:val="A9B7C6"/>
+          <w:sz w:val="18"/>
+          <w:szCs w:val="18"/>
+        </w:rPr>
+        <w:t xml:space="preserve">) </w:t>
       </w:r>
       <w:proofErr w:type="spellStart"/>
       <w:r>
@@ -9947,8 +10081,39 @@
           <w:sz w:val="18"/>
           <w:szCs w:val="18"/>
         </w:rPr>
-        <w:t xml:space="preserve"> et themeTextColor selon le contenu du spinner</w:t>
-      </w:r>
+        <w:t xml:space="preserve"> et </w:t>
+      </w:r>
+      <w:proofErr w:type="spellStart"/>
+      <w:r>
+        <w:rPr>
+          <w:rFonts w:ascii="Courier New" w:hAnsi="Courier New" w:cs="Courier New"/>
+          <w:color w:val="808080"/>
+          <w:sz w:val="18"/>
+          <w:szCs w:val="18"/>
+        </w:rPr>
+        <w:t>themeTextColor</w:t>
+      </w:r>
+      <w:proofErr w:type="spellEnd"/>
+      <w:r>
+        <w:rPr>
+          <w:rFonts w:ascii="Courier New" w:hAnsi="Courier New" w:cs="Courier New"/>
+          <w:color w:val="808080"/>
+          <w:sz w:val="18"/>
+          <w:szCs w:val="18"/>
+        </w:rPr>
+        <w:t xml:space="preserve"> selon le contenu du </w:t>
+      </w:r>
+      <w:proofErr w:type="spellStart"/>
+      <w:r>
+        <w:rPr>
+          <w:rFonts w:ascii="Courier New" w:hAnsi="Courier New" w:cs="Courier New"/>
+          <w:color w:val="808080"/>
+          <w:sz w:val="18"/>
+          <w:szCs w:val="18"/>
+        </w:rPr>
+        <w:t>spinner</w:t>
+      </w:r>
+      <w:proofErr w:type="spellEnd"/>
       <w:r>
         <w:rPr>
           <w:rFonts w:ascii="Courier New" w:hAnsi="Courier New" w:cs="Courier New"/>
@@ -10134,6 +10299,7 @@
         <w:br/>
         <w:t xml:space="preserve">        </w:t>
       </w:r>
+      <w:proofErr w:type="spellStart"/>
       <w:r>
         <w:rPr>
           <w:rFonts w:ascii="Courier New" w:hAnsi="Courier New" w:cs="Courier New"/>
@@ -10143,84 +10309,9 @@
           <w:sz w:val="18"/>
           <w:szCs w:val="18"/>
         </w:rPr>
-        <w:t xml:space="preserve">themeTextColor </w:t>
-      </w:r>
-      <w:r>
-        <w:rPr>
-          <w:rFonts w:ascii="Courier New" w:hAnsi="Courier New" w:cs="Courier New"/>
-          <w:color w:val="A9B7C6"/>
-          <w:sz w:val="18"/>
-          <w:szCs w:val="18"/>
-        </w:rPr>
-        <w:t xml:space="preserve">= </w:t>
-      </w:r>
-      <w:r>
-        <w:rPr>
-          <w:rFonts w:ascii="Courier New" w:hAnsi="Courier New" w:cs="Courier New"/>
-          <w:color w:val="6A8759"/>
-          <w:sz w:val="18"/>
-          <w:szCs w:val="18"/>
-        </w:rPr>
-        <w:t>"#FFFFFF"</w:t>
-      </w:r>
-      <w:r>
-        <w:rPr>
-          <w:rFonts w:ascii="Courier New" w:hAnsi="Courier New" w:cs="Courier New"/>
-          <w:color w:val="CC7832"/>
-          <w:sz w:val="18"/>
-          <w:szCs w:val="18"/>
-        </w:rPr>
-        <w:t>;</w:t>
-      </w:r>
-      <w:r>
-        <w:rPr>
-          <w:rFonts w:ascii="Courier New" w:hAnsi="Courier New" w:cs="Courier New"/>
-          <w:color w:val="CC7832"/>
-          <w:sz w:val="18"/>
-          <w:szCs w:val="18"/>
-        </w:rPr>
-        <w:br/>
-        <w:t xml:space="preserve">        break;</w:t>
-      </w:r>
-      <w:r>
-        <w:rPr>
-          <w:rFonts w:ascii="Courier New" w:hAnsi="Courier New" w:cs="Courier New"/>
-          <w:color w:val="CC7832"/>
-          <w:sz w:val="18"/>
-          <w:szCs w:val="18"/>
-        </w:rPr>
-        <w:br/>
-        <w:t xml:space="preserve">    case </w:t>
-      </w:r>
-      <w:r>
-        <w:rPr>
-          <w:rFonts w:ascii="Courier New" w:hAnsi="Courier New" w:cs="Courier New"/>
-          <w:color w:val="6A8759"/>
-          <w:sz w:val="18"/>
-          <w:szCs w:val="18"/>
-        </w:rPr>
-        <w:t>"Bleu"</w:t>
-      </w:r>
-      <w:r>
-        <w:rPr>
-          <w:rFonts w:ascii="Courier New" w:hAnsi="Courier New" w:cs="Courier New"/>
-          <w:color w:val="A9B7C6"/>
-          <w:sz w:val="18"/>
-          <w:szCs w:val="18"/>
-        </w:rPr>
-        <w:t>:</w:t>
-      </w:r>
-      <w:r>
-        <w:rPr>
-          <w:rFonts w:ascii="Courier New" w:hAnsi="Courier New" w:cs="Courier New"/>
-          <w:color w:val="A9B7C6"/>
-          <w:sz w:val="18"/>
-          <w:szCs w:val="18"/>
-        </w:rPr>
-        <w:br/>
-        <w:t xml:space="preserve">        </w:t>
-      </w:r>
-      <w:proofErr w:type="spellStart"/>
+        <w:t>themeTextColor</w:t>
+      </w:r>
+      <w:proofErr w:type="spellEnd"/>
       <w:r>
         <w:rPr>
           <w:rFonts w:ascii="Courier New" w:hAnsi="Courier New" w:cs="Courier New"/>
@@ -10230,9 +10321,84 @@
           <w:sz w:val="18"/>
           <w:szCs w:val="18"/>
         </w:rPr>
-        <w:t>themeColor</w:t>
-      </w:r>
-      <w:proofErr w:type="spellEnd"/>
+        <w:t xml:space="preserve"> </w:t>
+      </w:r>
+      <w:r>
+        <w:rPr>
+          <w:rFonts w:ascii="Courier New" w:hAnsi="Courier New" w:cs="Courier New"/>
+          <w:color w:val="A9B7C6"/>
+          <w:sz w:val="18"/>
+          <w:szCs w:val="18"/>
+        </w:rPr>
+        <w:t xml:space="preserve">= </w:t>
+      </w:r>
+      <w:r>
+        <w:rPr>
+          <w:rFonts w:ascii="Courier New" w:hAnsi="Courier New" w:cs="Courier New"/>
+          <w:color w:val="6A8759"/>
+          <w:sz w:val="18"/>
+          <w:szCs w:val="18"/>
+        </w:rPr>
+        <w:t>"#FFFFFF"</w:t>
+      </w:r>
+      <w:r>
+        <w:rPr>
+          <w:rFonts w:ascii="Courier New" w:hAnsi="Courier New" w:cs="Courier New"/>
+          <w:color w:val="CC7832"/>
+          <w:sz w:val="18"/>
+          <w:szCs w:val="18"/>
+        </w:rPr>
+        <w:t>;</w:t>
+      </w:r>
+      <w:r>
+        <w:rPr>
+          <w:rFonts w:ascii="Courier New" w:hAnsi="Courier New" w:cs="Courier New"/>
+          <w:color w:val="CC7832"/>
+          <w:sz w:val="18"/>
+          <w:szCs w:val="18"/>
+        </w:rPr>
+        <w:br/>
+        <w:t xml:space="preserve">        break;</w:t>
+      </w:r>
+      <w:r>
+        <w:rPr>
+          <w:rFonts w:ascii="Courier New" w:hAnsi="Courier New" w:cs="Courier New"/>
+          <w:color w:val="CC7832"/>
+          <w:sz w:val="18"/>
+          <w:szCs w:val="18"/>
+        </w:rPr>
+        <w:br/>
+        <w:t xml:space="preserve">    case </w:t>
+      </w:r>
+      <w:r>
+        <w:rPr>
+          <w:rFonts w:ascii="Courier New" w:hAnsi="Courier New" w:cs="Courier New"/>
+          <w:color w:val="6A8759"/>
+          <w:sz w:val="18"/>
+          <w:szCs w:val="18"/>
+        </w:rPr>
+        <w:t>"Bleu"</w:t>
+      </w:r>
+      <w:r>
+        <w:rPr>
+          <w:rFonts w:ascii="Courier New" w:hAnsi="Courier New" w:cs="Courier New"/>
+          <w:color w:val="A9B7C6"/>
+          <w:sz w:val="18"/>
+          <w:szCs w:val="18"/>
+        </w:rPr>
+        <w:t>:</w:t>
+      </w:r>
+      <w:r>
+        <w:rPr>
+          <w:rFonts w:ascii="Courier New" w:hAnsi="Courier New" w:cs="Courier New"/>
+          <w:color w:val="A9B7C6"/>
+          <w:sz w:val="18"/>
+          <w:szCs w:val="18"/>
+        </w:rPr>
+        <w:br/>
+        <w:t xml:space="preserve">        </w:t>
+      </w:r>
+      <w:proofErr w:type="spellStart"/>
       <w:r>
         <w:rPr>
           <w:rFonts w:ascii="Courier New" w:hAnsi="Courier New" w:cs="Courier New"/>
@@ -10242,65 +10408,9 @@
           <w:sz w:val="18"/>
           <w:szCs w:val="18"/>
         </w:rPr>
-        <w:t xml:space="preserve"> </w:t>
-      </w:r>
-      <w:r>
-        <w:rPr>
-          <w:rFonts w:ascii="Courier New" w:hAnsi="Courier New" w:cs="Courier New"/>
-          <w:color w:val="A9B7C6"/>
-          <w:sz w:val="18"/>
-          <w:szCs w:val="18"/>
-        </w:rPr>
-        <w:t xml:space="preserve">= </w:t>
-      </w:r>
-      <w:r>
-        <w:rPr>
-          <w:rFonts w:ascii="Courier New" w:hAnsi="Courier New" w:cs="Courier New"/>
-          <w:color w:val="6A8759"/>
-          <w:sz w:val="18"/>
-          <w:szCs w:val="18"/>
-        </w:rPr>
-        <w:t>"</w:t>
-      </w:r>
-      <w:proofErr w:type="spellStart"/>
-      <w:r>
-        <w:rPr>
-          <w:rFonts w:ascii="Courier New" w:hAnsi="Courier New" w:cs="Courier New"/>
-          <w:color w:val="6A8759"/>
-          <w:sz w:val="18"/>
-          <w:szCs w:val="18"/>
-        </w:rPr>
-        <w:t>blueTheme</w:t>
-      </w:r>
-      <w:proofErr w:type="spellEnd"/>
-      <w:r>
-        <w:rPr>
-          <w:rFonts w:ascii="Courier New" w:hAnsi="Courier New" w:cs="Courier New"/>
-          <w:color w:val="6A8759"/>
-          <w:sz w:val="18"/>
-          <w:szCs w:val="18"/>
-        </w:rPr>
-        <w:t>"</w:t>
-      </w:r>
-      <w:r>
-        <w:rPr>
-          <w:rFonts w:ascii="Courier New" w:hAnsi="Courier New" w:cs="Courier New"/>
-          <w:color w:val="CC7832"/>
-          <w:sz w:val="18"/>
-          <w:szCs w:val="18"/>
-        </w:rPr>
-        <w:t>;</w:t>
-      </w:r>
-      <w:r>
-        <w:rPr>
-          <w:rFonts w:ascii="Courier New" w:hAnsi="Courier New" w:cs="Courier New"/>
-          <w:color w:val="CC7832"/>
-          <w:sz w:val="18"/>
-          <w:szCs w:val="18"/>
-        </w:rPr>
-        <w:br/>
-        <w:t xml:space="preserve">        </w:t>
-      </w:r>
+        <w:t>themeColor</w:t>
+      </w:r>
+      <w:proofErr w:type="spellEnd"/>
       <w:r>
         <w:rPr>
           <w:rFonts w:ascii="Courier New" w:hAnsi="Courier New" w:cs="Courier New"/>
@@ -10310,7 +10420,88 @@
           <w:sz w:val="18"/>
           <w:szCs w:val="18"/>
         </w:rPr>
-        <w:t xml:space="preserve">themeTextColor </w:t>
+        <w:t xml:space="preserve"> </w:t>
+      </w:r>
+      <w:r>
+        <w:rPr>
+          <w:rFonts w:ascii="Courier New" w:hAnsi="Courier New" w:cs="Courier New"/>
+          <w:color w:val="A9B7C6"/>
+          <w:sz w:val="18"/>
+          <w:szCs w:val="18"/>
+        </w:rPr>
+        <w:t xml:space="preserve">= </w:t>
+      </w:r>
+      <w:r>
+        <w:rPr>
+          <w:rFonts w:ascii="Courier New" w:hAnsi="Courier New" w:cs="Courier New"/>
+          <w:color w:val="6A8759"/>
+          <w:sz w:val="18"/>
+          <w:szCs w:val="18"/>
+        </w:rPr>
+        <w:t>"</w:t>
+      </w:r>
+      <w:proofErr w:type="spellStart"/>
+      <w:r>
+        <w:rPr>
+          <w:rFonts w:ascii="Courier New" w:hAnsi="Courier New" w:cs="Courier New"/>
+          <w:color w:val="6A8759"/>
+          <w:sz w:val="18"/>
+          <w:szCs w:val="18"/>
+        </w:rPr>
+        <w:t>blueTheme</w:t>
+      </w:r>
+      <w:proofErr w:type="spellEnd"/>
+      <w:r>
+        <w:rPr>
+          <w:rFonts w:ascii="Courier New" w:hAnsi="Courier New" w:cs="Courier New"/>
+          <w:color w:val="6A8759"/>
+          <w:sz w:val="18"/>
+          <w:szCs w:val="18"/>
+        </w:rPr>
+        <w:t>"</w:t>
+      </w:r>
+      <w:r>
+        <w:rPr>
+          <w:rFonts w:ascii="Courier New" w:hAnsi="Courier New" w:cs="Courier New"/>
+          <w:color w:val="CC7832"/>
+          <w:sz w:val="18"/>
+          <w:szCs w:val="18"/>
+        </w:rPr>
+        <w:t>;</w:t>
+      </w:r>
+      <w:r>
+        <w:rPr>
+          <w:rFonts w:ascii="Courier New" w:hAnsi="Courier New" w:cs="Courier New"/>
+          <w:color w:val="CC7832"/>
+          <w:sz w:val="18"/>
+          <w:szCs w:val="18"/>
+        </w:rPr>
+        <w:br/>
+        <w:t xml:space="preserve">        </w:t>
+      </w:r>
+      <w:proofErr w:type="spellStart"/>
+      <w:r>
+        <w:rPr>
+          <w:rFonts w:ascii="Courier New" w:hAnsi="Courier New" w:cs="Courier New"/>
+          <w:i/>
+          <w:iCs/>
+          <w:color w:val="9876AA"/>
+          <w:sz w:val="18"/>
+          <w:szCs w:val="18"/>
+        </w:rPr>
+        <w:t>themeTextColor</w:t>
+      </w:r>
+      <w:proofErr w:type="spellEnd"/>
+      <w:r>
+        <w:rPr>
+          <w:rFonts w:ascii="Courier New" w:hAnsi="Courier New" w:cs="Courier New"/>
+          <w:i/>
+          <w:iCs/>
+          <w:color w:val="9876AA"/>
+          <w:sz w:val="18"/>
+          <w:szCs w:val="18"/>
+        </w:rPr>
+        <w:t xml:space="preserve"> </w:t>
       </w:r>
       <w:r>
         <w:rPr>
@@ -10411,7 +10602,15 @@
       </w:r>
       <w:proofErr w:type="spellEnd"/>
       <w:r>
-        <w:t xml:space="preserve"> et themeTextColor. La première étant pour la couleur de fond et la deuxième pour la couleur du texte, qui parfois ne va pas avec le fond. Ici on y stocke un nom de style qui se trouve dans un fichier annexes et un hexadécimal qu’on utilise pour mettre la couleur au texte plus tard. Exemple pour le rouge et le bleu : </w:t>
+        <w:t xml:space="preserve"> et </w:t>
+      </w:r>
+      <w:proofErr w:type="spellStart"/>
+      <w:r>
+        <w:t>themeTextColor</w:t>
+      </w:r>
+      <w:proofErr w:type="spellEnd"/>
+      <w:r>
+        <w:t xml:space="preserve">. La première étant pour la couleur de fond et la deuxième pour la couleur du texte, qui parfois ne va pas avec le fond. Ici on y stocke un nom de style qui se trouve dans un fichier annexes et un hexadécimal qu’on utilise pour mettre la couleur au texte plus tard. Exemple pour le rouge et le bleu : </w:t>
       </w:r>
     </w:p>
     <w:p>
@@ -11600,7 +11799,27 @@
           <w:sz w:val="18"/>
           <w:szCs w:val="18"/>
         </w:rPr>
-        <w:t>"&lt;font color='#000000'&gt;Gestionnaire de notes ETML&lt;/font&gt;"</w:t>
+        <w:t xml:space="preserve">"&lt;font </w:t>
+      </w:r>
+      <w:proofErr w:type="spellStart"/>
+      <w:r>
+        <w:rPr>
+          <w:rFonts w:ascii="Courier New" w:hAnsi="Courier New" w:cs="Courier New"/>
+          <w:color w:val="6A8759"/>
+          <w:sz w:val="18"/>
+          <w:szCs w:val="18"/>
+        </w:rPr>
+        <w:t>color</w:t>
+      </w:r>
+      <w:proofErr w:type="spellEnd"/>
+      <w:r>
+        <w:rPr>
+          <w:rFonts w:ascii="Courier New" w:hAnsi="Courier New" w:cs="Courier New"/>
+          <w:color w:val="6A8759"/>
+          <w:sz w:val="18"/>
+          <w:szCs w:val="18"/>
+        </w:rPr>
+        <w:t>='#000000'&gt;Gestionnaire de notes ETML&lt;/font&gt;"</w:t>
       </w:r>
       <w:r>
         <w:rPr>
@@ -11764,7 +11983,27 @@
           <w:sz w:val="18"/>
           <w:szCs w:val="18"/>
         </w:rPr>
-        <w:t>"&lt;font color='#FFFFFF'&gt;Gestionnaire de notes ETML&lt;/font&gt;"</w:t>
+        <w:t xml:space="preserve">"&lt;font </w:t>
+      </w:r>
+      <w:proofErr w:type="spellStart"/>
+      <w:r>
+        <w:rPr>
+          <w:rFonts w:ascii="Courier New" w:hAnsi="Courier New" w:cs="Courier New"/>
+          <w:color w:val="6A8759"/>
+          <w:sz w:val="18"/>
+          <w:szCs w:val="18"/>
+        </w:rPr>
+        <w:t>color</w:t>
+      </w:r>
+      <w:proofErr w:type="spellEnd"/>
+      <w:r>
+        <w:rPr>
+          <w:rFonts w:ascii="Courier New" w:hAnsi="Courier New" w:cs="Courier New"/>
+          <w:color w:val="6A8759"/>
+          <w:sz w:val="18"/>
+          <w:szCs w:val="18"/>
+        </w:rPr>
+        <w:t>='#FFFFFF'&gt;Gestionnaire de notes ETML&lt;/font&gt;"</w:t>
       </w:r>
       <w:r>
         <w:rPr>
@@ -12371,17 +12610,28 @@
           <w:sz w:val="18"/>
           <w:szCs w:val="18"/>
         </w:rPr>
-        <w:t>themeTextColor"</w:t>
-      </w:r>
+        <w:t>themeTextColor</w:t>
+      </w:r>
+      <w:proofErr w:type="spellEnd"/>
       <w:r>
         <w:rPr>
           <w:rFonts w:ascii="Courier New" w:hAnsi="Courier New" w:cs="Courier New"/>
+          <w:color w:val="6A8759"/>
+          <w:sz w:val="18"/>
+          <w:szCs w:val="18"/>
+        </w:rPr>
+        <w:t>"</w:t>
+      </w:r>
+      <w:r>
+        <w:rPr>
+          <w:rFonts w:ascii="Courier New" w:hAnsi="Courier New" w:cs="Courier New"/>
           <w:color w:val="CC7832"/>
           <w:sz w:val="18"/>
           <w:szCs w:val="18"/>
         </w:rPr>
         <w:t>,</w:t>
       </w:r>
+      <w:proofErr w:type="spellStart"/>
       <w:r>
         <w:rPr>
           <w:rFonts w:ascii="Courier New" w:hAnsi="Courier New" w:cs="Courier New"/>
@@ -12925,7 +13175,25 @@
           <w:sz w:val="18"/>
           <w:szCs w:val="18"/>
         </w:rPr>
-        <w:t>"themeTextColor"</w:t>
+        <w:t>"</w:t>
+      </w:r>
+      <w:proofErr w:type="spellStart"/>
+      <w:r>
+        <w:rPr>
+          <w:color w:val="6A8759"/>
+          <w:sz w:val="18"/>
+          <w:szCs w:val="18"/>
+        </w:rPr>
+        <w:t>themeTextColor</w:t>
+      </w:r>
+      <w:proofErr w:type="spellEnd"/>
+      <w:r>
+        <w:rPr>
+          <w:color w:val="6A8759"/>
+          <w:sz w:val="18"/>
+          <w:szCs w:val="18"/>
+        </w:rPr>
+        <w:t>"</w:t>
       </w:r>
       <w:r>
         <w:rPr>
@@ -27045,11 +27313,9 @@
       <w:r>
         <w:t xml:space="preserve">e i correspond à la boucle for, pour la </w:t>
       </w:r>
-      <w:proofErr w:type="spellStart"/>
-      <w:r>
-        <w:t>premiere</w:t>
-      </w:r>
-      <w:proofErr w:type="spellEnd"/>
+      <w:r>
+        <w:t>première</w:t>
+      </w:r>
       <w:r>
         <w:t xml:space="preserve"> année il sera à 0 </w:t>
       </w:r>
@@ -28065,11 +28331,9 @@
       <w:r>
         <w:t xml:space="preserve">Le cloud est pas disponible à cause de la complexité de celui-ci par rapport à ce que l’on a appris sur </w:t>
       </w:r>
-      <w:proofErr w:type="spellStart"/>
-      <w:r>
-        <w:t>android</w:t>
-      </w:r>
-      <w:proofErr w:type="spellEnd"/>
+      <w:r>
+        <w:t>Android</w:t>
+      </w:r>
       <w:r>
         <w:t xml:space="preserve"> pendant ce projet, le cloud Google étant le plus simple est faisable pour nous va déjà trop loin comparé à nos connaissances</w:t>
       </w:r>
@@ -28195,11 +28459,9 @@
       <w:r>
         <w:t xml:space="preserve"> sur un dépôt GitHub et à part quelques problème, ce serait quelque chose à réutiliser dans un prochain projet de groupe je pense. Pendant mon projet j’ai </w:t>
       </w:r>
-      <w:proofErr w:type="spellStart"/>
-      <w:r>
-        <w:t>eû</w:t>
-      </w:r>
-      <w:proofErr w:type="spellEnd"/>
+      <w:r>
+        <w:t>eu</w:t>
+      </w:r>
       <w:r>
         <w:t xml:space="preserve"> un gros problème avec </w:t>
       </w:r>
@@ -28223,11 +28485,9 @@
         <w:lastRenderedPageBreak/>
         <w:t xml:space="preserve">problèmes sur certains fichiers que j’ai commit qui n’étaient pas </w:t>
       </w:r>
-      <w:proofErr w:type="gramStart"/>
-      <w:r>
-        <w:t>là  pour</w:t>
-      </w:r>
-      <w:proofErr w:type="gramEnd"/>
+      <w:r>
+        <w:t>là pour</w:t>
+      </w:r>
       <w:r>
         <w:t xml:space="preserve"> André sur </w:t>
       </w:r>
@@ -28237,13 +28497,48 @@
       </w:r>
       <w:proofErr w:type="spellEnd"/>
       <w:r>
-        <w:t xml:space="preserve"> alors que pour moi ils y étaient sur le GitHub. Malgré Ce problème qui s’est réglé 1 semaine plus tard sans rien toucher, Git est un outil de versionning</w:t>
+        <w:t xml:space="preserve"> alors que pour moi ils y étaient sur le GitHub. Malgré Ce problème qui s’est réglé 1 semaine plus tard sans rien toucher, Git est un outil de versionning qui s’avère très intéressant dans des travaux de groupes en situation réelle comme nous l’avons utilisé </w:t>
+      </w:r>
+    </w:p>
+    <w:p>
+      <w:pPr>
+        <w:pStyle w:val="Retraitcorpsdetexte"/>
+      </w:pPr>
+    </w:p>
+    <w:p>
+      <w:pPr>
+        <w:pStyle w:val="Retraitcorpsdetexte"/>
+        <w:rPr>
+          <w:u w:val="single"/>
+        </w:rPr>
+      </w:pPr>
+      <w:r>
+        <w:rPr>
+          <w:u w:val="single"/>
+        </w:rPr>
+        <w:t>André Gomes :</w:t>
+      </w:r>
+    </w:p>
+    <w:p>
+      <w:pPr>
+        <w:pStyle w:val="Retraitcorpsdetexte"/>
+      </w:pPr>
+      <w:r>
+        <w:t xml:space="preserve">Si c’était à refaire je prendrai à nouveau un grand plaisir à programmer en Java sous Android mais ce coup-ci je n’aurai pas à apprendre toute les bases du langage. Avec les connaissances que j’ai je pourrai créer des applications plus compliqué que celle que nous avons fait avec mon collègue </w:t>
+      </w:r>
+      <w:proofErr w:type="spellStart"/>
+      <w:r>
+        <w:t>Poget</w:t>
+      </w:r>
+      <w:proofErr w:type="spellEnd"/>
+      <w:r>
+        <w:t>. J’ai eu un grand plaisir à découvrir de ce langage en autonome ça m’a montré que je pouvais apprendre les bases d’un langage sans l’assistance de professionnel</w:t>
+      </w:r>
+      <w:r>
+        <w:t xml:space="preserve"> qui nous aide en permanence. </w:t>
       </w:r>
       <w:bookmarkStart w:id="59" w:name="_GoBack"/>
       <w:bookmarkEnd w:id="59"/>
-      <w:r>
-        <w:t xml:space="preserve"> qui s’avère très intéressant dans des travaux de groupes en situation réelle comme nous l’avons utilisé </w:t>
-      </w:r>
     </w:p>
     <w:p>
       <w:pPr>
@@ -28685,7 +28980,7 @@
               <w:noProof/>
               <w:szCs w:val="16"/>
             </w:rPr>
-            <w:t>22</w:t>
+            <w:t>20</w:t>
           </w:r>
           <w:r>
             <w:rPr>
@@ -28881,7 +29176,7 @@
               <w:noProof/>
               <w:szCs w:val="16"/>
             </w:rPr>
-            <w:t>21.06.2017 13:35</w:t>
+            <w:t>23.06.2017 14:04</w:t>
           </w:r>
           <w:r>
             <w:rPr>
@@ -29093,7 +29388,7 @@
         <v:path o:extrusionok="f" gradientshapeok="t" o:connecttype="rect"/>
         <o:lock v:ext="edit" aspectratio="t"/>
       </v:shapetype>
-      <v:shape id="_x0000_i1035" type="#_x0000_t75" style="width:11.25pt;height:11.25pt" o:bullet="t">
+      <v:shape id="_x0000_i1027" type="#_x0000_t75" style="width:11.25pt;height:11.25pt" o:bullet="t">
         <v:imagedata r:id="rId1" o:title="BD10263_"/>
       </v:shape>
     </w:pict>
@@ -33372,7 +33667,7 @@
 </file>
 
 <file path=customXml/itemProps1.xml><?xml version="1.0" encoding="utf-8"?>
-<ds:datastoreItem xmlns:ds="http://schemas.openxmlformats.org/officeDocument/2006/customXml" ds:itemID="{75B6490E-1CB8-4ABA-B2F6-985984CE1822}">
+<ds:datastoreItem xmlns:ds="http://schemas.openxmlformats.org/officeDocument/2006/customXml" ds:itemID="{62910440-FED2-410B-8919-3C2447A85281}">
   <ds:schemaRefs>
     <ds:schemaRef ds:uri="http://schemas.openxmlformats.org/officeDocument/2006/bibliography"/>
   </ds:schemaRefs>

</xml_diff>